<commit_message>
- solution for counter now split over several files
</commit_message>
<xml_diff>
--- a/examples/tutorial/tutorial.docx
+++ b/examples/tutorial/tutorial.docx
@@ -52,21 +52,7 @@
         <w:rPr>
           <w:lang w:val="en-US"/>
         </w:rPr>
-        <w:t>Open “tutorial\</w:t>
-      </w:r>
-      <w:proofErr w:type="spellStart"/>
-      <w:r>
-        <w:rPr>
-          <w:lang w:val="en-US"/>
-        </w:rPr>
-        <w:t>basics.c</w:t>
-      </w:r>
-      <w:proofErr w:type="spellEnd"/>
-      <w:r>
-        <w:rPr>
-          <w:lang w:val="en-US"/>
-        </w:rPr>
-        <w:t>”.</w:t>
+        <w:t>Open “tutorial\basics.c”.</w:t>
       </w:r>
     </w:p>
     <w:p>
@@ -252,21 +238,7 @@
         <w:rPr>
           <w:lang w:val="en-US"/>
         </w:rPr>
-        <w:t xml:space="preserve">Symbolically execute </w:t>
-      </w:r>
-      <w:proofErr w:type="gramStart"/>
-      <w:r>
-        <w:rPr>
-          <w:lang w:val="en-US"/>
-        </w:rPr>
-        <w:t>inc</w:t>
-      </w:r>
-      <w:proofErr w:type="gramEnd"/>
-      <w:r>
-        <w:rPr>
-          <w:lang w:val="en-US"/>
-        </w:rPr>
-        <w:t>.</w:t>
+        <w:t>Symbolically execute inc.</w:t>
       </w:r>
     </w:p>
     <w:p>
@@ -451,21 +423,7 @@
         <w:rPr>
           <w:lang w:val="en-US"/>
         </w:rPr>
-        <w:t>Open “tutorial\</w:t>
-      </w:r>
-      <w:proofErr w:type="spellStart"/>
-      <w:r>
-        <w:rPr>
-          <w:lang w:val="en-US"/>
-        </w:rPr>
-        <w:t>counter.c</w:t>
-      </w:r>
-      <w:proofErr w:type="spellEnd"/>
-      <w:r>
-        <w:rPr>
-          <w:lang w:val="en-US"/>
-        </w:rPr>
-        <w:t>”.</w:t>
+        <w:t>Open “tutorial\counter.c”.</w:t>
       </w:r>
     </w:p>
     <w:p>
@@ -615,21 +573,7 @@
         <w:rPr>
           <w:lang w:val="en-US"/>
         </w:rPr>
-        <w:t xml:space="preserve">Explain what </w:t>
-      </w:r>
-      <w:proofErr w:type="spellStart"/>
-      <w:r>
-        <w:rPr>
-          <w:lang w:val="en-US"/>
-        </w:rPr>
-        <w:t>malloc_block</w:t>
-      </w:r>
-      <w:proofErr w:type="spellEnd"/>
-      <w:r>
-        <w:rPr>
-          <w:lang w:val="en-US"/>
-        </w:rPr>
-        <w:t xml:space="preserve"> is.</w:t>
+        <w:t>Explain what malloc_block is.</w:t>
       </w:r>
     </w:p>
     <w:p>
@@ -737,16 +681,260 @@
         <w:rPr>
           <w:lang w:val="en-US"/>
         </w:rPr>
-        <w:t xml:space="preserve">Add </w:t>
-      </w:r>
-      <w:proofErr w:type="spellStart"/>
-      <w:r>
-        <w:rPr>
-          <w:lang w:val="en-US"/>
-        </w:rPr>
-        <w:t>postcondition</w:t>
-      </w:r>
-      <w:proofErr w:type="spellEnd"/>
+        <w:t>Add postcondition.</w:t>
+      </w:r>
+    </w:p>
+    <w:p>
+      <w:pPr>
+        <w:pStyle w:val="ListParagraph"/>
+        <w:numPr>
+          <w:ilvl w:val="1"/>
+          <w:numId w:val="4"/>
+        </w:numPr>
+        <w:rPr>
+          <w:lang w:val="en-US"/>
+        </w:rPr>
+      </w:pPr>
+      <w:r>
+        <w:rPr>
+          <w:lang w:val="en-US"/>
+        </w:rPr>
+        <w:t>Walk the user through the symbolic execution of “inc”.</w:t>
+      </w:r>
+    </w:p>
+    <w:p>
+      <w:pPr>
+        <w:pStyle w:val="ListParagraph"/>
+        <w:numPr>
+          <w:ilvl w:val="1"/>
+          <w:numId w:val="4"/>
+        </w:numPr>
+        <w:rPr>
+          <w:lang w:val="en-US"/>
+        </w:rPr>
+      </w:pPr>
+      <w:r>
+        <w:rPr>
+          <w:lang w:val="en-US"/>
+        </w:rPr>
+        <w:t>Call “inc” in main and explain permission transfer.</w:t>
+      </w:r>
+    </w:p>
+    <w:p>
+      <w:pPr>
+        <w:pStyle w:val="ListParagraph"/>
+        <w:numPr>
+          <w:ilvl w:val="0"/>
+          <w:numId w:val="4"/>
+        </w:numPr>
+        <w:rPr>
+          <w:lang w:val="en-US"/>
+        </w:rPr>
+      </w:pPr>
+      <w:r>
+        <w:rPr>
+          <w:lang w:val="en-US"/>
+        </w:rPr>
+        <w:t>Add a method “swap”.</w:t>
+      </w:r>
+    </w:p>
+    <w:p>
+      <w:pPr>
+        <w:pStyle w:val="ListParagraph"/>
+        <w:numPr>
+          <w:ilvl w:val="1"/>
+          <w:numId w:val="4"/>
+        </w:numPr>
+        <w:rPr>
+          <w:lang w:val="en-US"/>
+        </w:rPr>
+      </w:pPr>
+      <w:r>
+        <w:rPr>
+          <w:lang w:val="en-US"/>
+        </w:rPr>
+        <w:t>Explain separating conjunction.</w:t>
+      </w:r>
+    </w:p>
+    <w:p>
+      <w:pPr>
+        <w:pStyle w:val="ListParagraph"/>
+        <w:numPr>
+          <w:ilvl w:val="1"/>
+          <w:numId w:val="4"/>
+        </w:numPr>
+        <w:rPr>
+          <w:lang w:val="en-US"/>
+        </w:rPr>
+      </w:pPr>
+      <w:r>
+        <w:rPr>
+          <w:lang w:val="en-US"/>
+        </w:rPr>
+        <w:t>Use swap in main.</w:t>
+      </w:r>
+    </w:p>
+    <w:p>
+      <w:pPr>
+        <w:pStyle w:val="ListParagraph"/>
+        <w:numPr>
+          <w:ilvl w:val="0"/>
+          <w:numId w:val="4"/>
+        </w:numPr>
+        <w:rPr>
+          <w:lang w:val="en-US"/>
+        </w:rPr>
+      </w:pPr>
+      <w:r>
+        <w:rPr>
+          <w:lang w:val="en-US"/>
+        </w:rPr>
+        <w:t>Add a method</w:t>
+      </w:r>
+      <w:r>
+        <w:rPr>
+          <w:lang w:val="en-US"/>
+        </w:rPr>
+        <w:t>s “create_counter”</w:t>
+      </w:r>
+      <w:r>
+        <w:rPr>
+          <w:lang w:val="en-US"/>
+        </w:rPr>
+        <w:t xml:space="preserve">, “counter_get” </w:t>
+      </w:r>
+      <w:r>
+        <w:rPr>
+          <w:lang w:val="en-US"/>
+        </w:rPr>
+        <w:t xml:space="preserve"> and “dispose”.</w:t>
+      </w:r>
+    </w:p>
+    <w:p>
+      <w:pPr>
+        <w:pStyle w:val="ListParagraph"/>
+        <w:numPr>
+          <w:ilvl w:val="1"/>
+          <w:numId w:val="4"/>
+        </w:numPr>
+        <w:rPr>
+          <w:lang w:val="en-US"/>
+        </w:rPr>
+      </w:pPr>
+      <w:r>
+        <w:rPr>
+          <w:lang w:val="en-US"/>
+        </w:rPr>
+        <w:t>Forget to initialize c-&gt;x in create_counter and ask audience why it fails.</w:t>
+      </w:r>
+    </w:p>
+    <w:p>
+      <w:pPr>
+        <w:pStyle w:val="ListParagraph"/>
+        <w:numPr>
+          <w:ilvl w:val="1"/>
+          <w:numId w:val="4"/>
+        </w:numPr>
+        <w:rPr>
+          <w:lang w:val="en-US"/>
+        </w:rPr>
+      </w:pPr>
+      <w:r>
+        <w:rPr>
+          <w:lang w:val="en-US"/>
+        </w:rPr>
+        <w:t>Use these methods in main.</w:t>
+      </w:r>
+    </w:p>
+    <w:p>
+      <w:pPr>
+        <w:pStyle w:val="ListParagraph"/>
+        <w:numPr>
+          <w:ilvl w:val="0"/>
+          <w:numId w:val="4"/>
+        </w:numPr>
+        <w:rPr>
+          <w:lang w:val="en-US"/>
+        </w:rPr>
+      </w:pPr>
+      <w:r>
+        <w:rPr>
+          <w:lang w:val="en-US"/>
+        </w:rPr>
+        <w:t>Add a predicate named “counter”.</w:t>
+      </w:r>
+    </w:p>
+    <w:p>
+      <w:pPr>
+        <w:pStyle w:val="ListParagraph"/>
+        <w:numPr>
+          <w:ilvl w:val="1"/>
+          <w:numId w:val="4"/>
+        </w:numPr>
+        <w:rPr>
+          <w:lang w:val="en-US"/>
+        </w:rPr>
+      </w:pPr>
+      <w:r>
+        <w:rPr>
+          <w:lang w:val="en-US"/>
+        </w:rPr>
+        <w:t>Refactor the specifications of “create_counter”, “inc”, “swap” and “dispose”.</w:t>
+      </w:r>
+    </w:p>
+    <w:p>
+      <w:pPr>
+        <w:pStyle w:val="ListParagraph"/>
+        <w:numPr>
+          <w:ilvl w:val="1"/>
+          <w:numId w:val="4"/>
+        </w:numPr>
+        <w:rPr>
+          <w:lang w:val="en-US"/>
+        </w:rPr>
+      </w:pPr>
+      <w:r>
+        <w:rPr>
+          <w:lang w:val="en-US"/>
+        </w:rPr>
+        <w:t>Explain the use of open and close.</w:t>
+      </w:r>
+    </w:p>
+    <w:p>
+      <w:pPr>
+        <w:pStyle w:val="ListParagraph"/>
+        <w:numPr>
+          <w:ilvl w:val="1"/>
+          <w:numId w:val="4"/>
+        </w:numPr>
+        <w:rPr>
+          <w:lang w:val="en-US"/>
+        </w:rPr>
+      </w:pPr>
+      <w:r>
+        <w:rPr>
+          <w:lang w:val="en-US"/>
+        </w:rPr>
+        <w:t>Forget close at some point and ask why it fails.</w:t>
+      </w:r>
+    </w:p>
+    <w:p>
+      <w:pPr>
+        <w:pStyle w:val="ListParagraph"/>
+        <w:numPr>
+          <w:ilvl w:val="0"/>
+          <w:numId w:val="4"/>
+        </w:numPr>
+        <w:rPr>
+          <w:lang w:val="en-US"/>
+        </w:rPr>
+      </w:pPr>
+      <w:r>
+        <w:rPr>
+          <w:lang w:val="en-US"/>
+        </w:rPr>
+        <w:t>Show that you can put the specification in a .h file and verify main against counter.h</w:t>
+      </w:r>
       <w:r>
         <w:rPr>
           <w:lang w:val="en-US"/>
@@ -769,295 +957,7 @@
         <w:rPr>
           <w:lang w:val="en-US"/>
         </w:rPr>
-        <w:t>Walk the user through the symbolic execution of “inc”.</w:t>
-      </w:r>
-    </w:p>
-    <w:p>
-      <w:pPr>
-        <w:pStyle w:val="ListParagraph"/>
-        <w:numPr>
-          <w:ilvl w:val="1"/>
-          <w:numId w:val="4"/>
-        </w:numPr>
-        <w:rPr>
-          <w:lang w:val="en-US"/>
-        </w:rPr>
-      </w:pPr>
-      <w:r>
-        <w:rPr>
-          <w:lang w:val="en-US"/>
-        </w:rPr>
-        <w:t>Call “inc” in main and explain permission transfer.</w:t>
-      </w:r>
-    </w:p>
-    <w:p>
-      <w:pPr>
-        <w:pStyle w:val="ListParagraph"/>
-        <w:numPr>
-          <w:ilvl w:val="0"/>
-          <w:numId w:val="4"/>
-        </w:numPr>
-        <w:rPr>
-          <w:lang w:val="en-US"/>
-        </w:rPr>
-      </w:pPr>
-      <w:r>
-        <w:rPr>
-          <w:lang w:val="en-US"/>
-        </w:rPr>
-        <w:t>Add a method “swap”.</w:t>
-      </w:r>
-    </w:p>
-    <w:p>
-      <w:pPr>
-        <w:pStyle w:val="ListParagraph"/>
-        <w:numPr>
-          <w:ilvl w:val="1"/>
-          <w:numId w:val="4"/>
-        </w:numPr>
-        <w:rPr>
-          <w:lang w:val="en-US"/>
-        </w:rPr>
-      </w:pPr>
-      <w:r>
-        <w:rPr>
-          <w:lang w:val="en-US"/>
-        </w:rPr>
-        <w:t>Explain separating conjunction.</w:t>
-      </w:r>
-    </w:p>
-    <w:p>
-      <w:pPr>
-        <w:pStyle w:val="ListParagraph"/>
-        <w:numPr>
-          <w:ilvl w:val="1"/>
-          <w:numId w:val="4"/>
-        </w:numPr>
-        <w:rPr>
-          <w:lang w:val="en-US"/>
-        </w:rPr>
-      </w:pPr>
-      <w:r>
-        <w:rPr>
-          <w:lang w:val="en-US"/>
-        </w:rPr>
-        <w:t>Use swap in main.</w:t>
-      </w:r>
-    </w:p>
-    <w:p>
-      <w:pPr>
-        <w:pStyle w:val="ListParagraph"/>
-        <w:numPr>
-          <w:ilvl w:val="0"/>
-          <w:numId w:val="4"/>
-        </w:numPr>
-        <w:rPr>
-          <w:lang w:val="en-US"/>
-        </w:rPr>
-      </w:pPr>
-      <w:r>
-        <w:rPr>
-          <w:lang w:val="en-US"/>
-        </w:rPr>
-        <w:t>Add a method</w:t>
-      </w:r>
-      <w:r>
-        <w:rPr>
-          <w:lang w:val="en-US"/>
-        </w:rPr>
-        <w:t>s “</w:t>
-      </w:r>
-      <w:proofErr w:type="spellStart"/>
-      <w:r>
-        <w:rPr>
-          <w:lang w:val="en-US"/>
-        </w:rPr>
-        <w:t>create_counter</w:t>
-      </w:r>
-      <w:proofErr w:type="spellEnd"/>
-      <w:r>
-        <w:rPr>
-          <w:lang w:val="en-US"/>
-        </w:rPr>
-        <w:t>”</w:t>
-      </w:r>
-      <w:r>
-        <w:rPr>
-          <w:lang w:val="en-US"/>
-        </w:rPr>
-        <w:t>, “</w:t>
-      </w:r>
-      <w:proofErr w:type="spellStart"/>
-      <w:r>
-        <w:rPr>
-          <w:lang w:val="en-US"/>
-        </w:rPr>
-        <w:t>counter_get</w:t>
-      </w:r>
-      <w:proofErr w:type="spellEnd"/>
-      <w:proofErr w:type="gramStart"/>
-      <w:r>
-        <w:rPr>
-          <w:lang w:val="en-US"/>
-        </w:rPr>
-        <w:t xml:space="preserve">” </w:t>
-      </w:r>
-      <w:r>
-        <w:rPr>
-          <w:lang w:val="en-US"/>
-        </w:rPr>
-        <w:t xml:space="preserve"> and</w:t>
-      </w:r>
-      <w:proofErr w:type="gramEnd"/>
-      <w:r>
-        <w:rPr>
-          <w:lang w:val="en-US"/>
-        </w:rPr>
-        <w:t xml:space="preserve"> “dispose”.</w:t>
-      </w:r>
-    </w:p>
-    <w:p>
-      <w:pPr>
-        <w:pStyle w:val="ListParagraph"/>
-        <w:numPr>
-          <w:ilvl w:val="1"/>
-          <w:numId w:val="4"/>
-        </w:numPr>
-        <w:rPr>
-          <w:lang w:val="en-US"/>
-        </w:rPr>
-      </w:pPr>
-      <w:r>
-        <w:rPr>
-          <w:lang w:val="en-US"/>
-        </w:rPr>
-        <w:t xml:space="preserve">Forget to initialize c-&gt;x in </w:t>
-      </w:r>
-      <w:proofErr w:type="spellStart"/>
-      <w:r>
-        <w:rPr>
-          <w:lang w:val="en-US"/>
-        </w:rPr>
-        <w:t>create_counter</w:t>
-      </w:r>
-      <w:proofErr w:type="spellEnd"/>
-      <w:r>
-        <w:rPr>
-          <w:lang w:val="en-US"/>
-        </w:rPr>
-        <w:t xml:space="preserve"> and ask audience why it fails.</w:t>
-      </w:r>
-    </w:p>
-    <w:p>
-      <w:pPr>
-        <w:pStyle w:val="ListParagraph"/>
-        <w:numPr>
-          <w:ilvl w:val="1"/>
-          <w:numId w:val="4"/>
-        </w:numPr>
-        <w:rPr>
-          <w:lang w:val="en-US"/>
-        </w:rPr>
-      </w:pPr>
-      <w:r>
-        <w:rPr>
-          <w:lang w:val="en-US"/>
-        </w:rPr>
-        <w:t>Use these methods in main.</w:t>
-      </w:r>
-    </w:p>
-    <w:p>
-      <w:pPr>
-        <w:pStyle w:val="ListParagraph"/>
-        <w:numPr>
-          <w:ilvl w:val="0"/>
-          <w:numId w:val="4"/>
-        </w:numPr>
-        <w:rPr>
-          <w:lang w:val="en-US"/>
-        </w:rPr>
-      </w:pPr>
-      <w:r>
-        <w:rPr>
-          <w:lang w:val="en-US"/>
-        </w:rPr>
-        <w:t>Add a predicate named “counter”.</w:t>
-      </w:r>
-    </w:p>
-    <w:p>
-      <w:pPr>
-        <w:pStyle w:val="ListParagraph"/>
-        <w:numPr>
-          <w:ilvl w:val="1"/>
-          <w:numId w:val="4"/>
-        </w:numPr>
-        <w:rPr>
-          <w:lang w:val="en-US"/>
-        </w:rPr>
-      </w:pPr>
-      <w:proofErr w:type="spellStart"/>
-      <w:r>
-        <w:rPr>
-          <w:lang w:val="en-US"/>
-        </w:rPr>
-        <w:t>Refactor</w:t>
-      </w:r>
-      <w:proofErr w:type="spellEnd"/>
-      <w:r>
-        <w:rPr>
-          <w:lang w:val="en-US"/>
-        </w:rPr>
-        <w:t xml:space="preserve"> the specifications of “</w:t>
-      </w:r>
-      <w:proofErr w:type="spellStart"/>
-      <w:r>
-        <w:rPr>
-          <w:lang w:val="en-US"/>
-        </w:rPr>
-        <w:t>create_counter</w:t>
-      </w:r>
-      <w:proofErr w:type="spellEnd"/>
-      <w:r>
-        <w:rPr>
-          <w:lang w:val="en-US"/>
-        </w:rPr>
-        <w:t>”, “inc”, “swap” and “dispose”.</w:t>
-      </w:r>
-    </w:p>
-    <w:p>
-      <w:pPr>
-        <w:pStyle w:val="ListParagraph"/>
-        <w:numPr>
-          <w:ilvl w:val="1"/>
-          <w:numId w:val="4"/>
-        </w:numPr>
-        <w:rPr>
-          <w:lang w:val="en-US"/>
-        </w:rPr>
-      </w:pPr>
-      <w:r>
-        <w:rPr>
-          <w:lang w:val="en-US"/>
-        </w:rPr>
-        <w:t>Explain the use of open and close.</w:t>
-      </w:r>
-    </w:p>
-    <w:p>
-      <w:pPr>
-        <w:pStyle w:val="ListParagraph"/>
-        <w:numPr>
-          <w:ilvl w:val="1"/>
-          <w:numId w:val="4"/>
-        </w:numPr>
-        <w:rPr>
-          <w:lang w:val="en-US"/>
-        </w:rPr>
-      </w:pPr>
-      <w:r>
-        <w:rPr>
-          <w:lang w:val="en-US"/>
-        </w:rPr>
-        <w:t>Forget close at some point and ask why it fails.</w:t>
+        <w:t>Explain that the verifier complain if you implement the .h file wrong.</w:t>
       </w:r>
     </w:p>
     <w:p>
@@ -1097,21 +997,7 @@
         <w:rPr>
           <w:lang w:val="en-US"/>
         </w:rPr>
-        <w:t xml:space="preserve">, inductive data types, </w:t>
-      </w:r>
-      <w:proofErr w:type="spellStart"/>
-      <w:r>
-        <w:rPr>
-          <w:lang w:val="en-US"/>
-        </w:rPr>
-        <w:t>fixpoints</w:t>
-      </w:r>
-      <w:proofErr w:type="spellEnd"/>
-      <w:r>
-        <w:rPr>
-          <w:lang w:val="en-US"/>
-        </w:rPr>
-        <w:t xml:space="preserve"> and lemmas</w:t>
+        <w:t>, inductive data types, fixpoints and lemmas</w:t>
       </w:r>
       <w:r>
         <w:rPr>
@@ -1143,21 +1029,7 @@
         <w:rPr>
           <w:lang w:val="en-US"/>
         </w:rPr>
-        <w:t>Open “tutorial\</w:t>
-      </w:r>
-      <w:proofErr w:type="spellStart"/>
-      <w:r>
-        <w:rPr>
-          <w:lang w:val="en-US"/>
-        </w:rPr>
-        <w:t>list.c</w:t>
-      </w:r>
-      <w:proofErr w:type="spellEnd"/>
-      <w:r>
-        <w:rPr>
-          <w:lang w:val="en-US"/>
-        </w:rPr>
-        <w:t>”.</w:t>
+        <w:t>Open “tutorial\list.c”.</w:t>
       </w:r>
     </w:p>
     <w:p>
@@ -1229,16 +1101,8 @@
         <w:rPr>
           <w:lang w:val="en-US"/>
         </w:rPr>
-        <w:t xml:space="preserve">Inductive + </w:t>
-      </w:r>
-      <w:proofErr w:type="spellStart"/>
-      <w:r>
-        <w:rPr>
-          <w:lang w:val="en-US"/>
-        </w:rPr>
-        <w:t>fixpoint</w:t>
-      </w:r>
-      <w:proofErr w:type="spellEnd"/>
+        <w:t>Inductive + fixpoint</w:t>
+      </w:r>
     </w:p>
     <w:p>
       <w:pPr>
@@ -1261,21 +1125,7 @@
         <w:rPr>
           <w:lang w:val="en-US"/>
         </w:rPr>
-        <w:t xml:space="preserve"> to prove that 0 &lt;= </w:t>
-      </w:r>
-      <w:proofErr w:type="spellStart"/>
-      <w:r>
-        <w:rPr>
-          <w:lang w:val="en-US"/>
-        </w:rPr>
-        <w:t>list_length</w:t>
-      </w:r>
-      <w:proofErr w:type="spellEnd"/>
-      <w:r>
-        <w:rPr>
-          <w:lang w:val="en-US"/>
-        </w:rPr>
-        <w:t>(l);</w:t>
+        <w:t xml:space="preserve"> to prove that 0 &lt;= list_length(l);</w:t>
       </w:r>
     </w:p>
     <w:p>
@@ -1314,10 +1164,93 @@
     </w:p>
     <w:p>
       <w:pPr>
-        <w:rPr>
-          <w:lang w:val="en-US"/>
-        </w:rPr>
-      </w:pPr>
+        <w:pStyle w:val="ListParagraph"/>
+        <w:numPr>
+          <w:ilvl w:val="0"/>
+          <w:numId w:val="6"/>
+        </w:numPr>
+        <w:rPr>
+          <w:lang w:val="en-US"/>
+        </w:rPr>
+      </w:pPr>
+      <w:r>
+        <w:rPr>
+          <w:lang w:val="en-US"/>
+        </w:rPr>
+        <w:t>Explain fork/join.</w:t>
+      </w:r>
+    </w:p>
+    <w:p>
+      <w:pPr>
+        <w:pStyle w:val="ListParagraph"/>
+        <w:numPr>
+          <w:ilvl w:val="0"/>
+          <w:numId w:val="6"/>
+        </w:numPr>
+        <w:rPr>
+          <w:lang w:val="en-US"/>
+        </w:rPr>
+      </w:pPr>
+      <w:r>
+        <w:rPr>
+          <w:lang w:val="en-US"/>
+        </w:rPr>
+        <w:t>Explain fractions as read-only permissions.</w:t>
+      </w:r>
+    </w:p>
+    <w:p>
+      <w:pPr>
+        <w:pStyle w:val="ListParagraph"/>
+        <w:numPr>
+          <w:ilvl w:val="0"/>
+          <w:numId w:val="6"/>
+        </w:numPr>
+        <w:rPr>
+          <w:lang w:val="en-US"/>
+        </w:rPr>
+      </w:pPr>
+      <w:r>
+        <w:rPr>
+          <w:lang w:val="en-US"/>
+        </w:rPr>
+        <w:t>Explain locks.</w:t>
+      </w:r>
+    </w:p>
+    <w:p>
+      <w:pPr>
+        <w:pStyle w:val="ListParagraph"/>
+        <w:numPr>
+          <w:ilvl w:val="0"/>
+          <w:numId w:val="6"/>
+        </w:numPr>
+        <w:rPr>
+          <w:lang w:val="en-US"/>
+        </w:rPr>
+      </w:pPr>
+      <w:r>
+        <w:rPr>
+          <w:lang w:val="en-US"/>
+        </w:rPr>
+        <w:t>(Explain owicki-gries? Complicated though.)</w:t>
+      </w:r>
+    </w:p>
+    <w:p>
+      <w:pPr>
+        <w:pStyle w:val="ListParagraph"/>
+        <w:numPr>
+          <w:ilvl w:val="0"/>
+          <w:numId w:val="6"/>
+        </w:numPr>
+        <w:rPr>
+          <w:lang w:val="en-US"/>
+        </w:rPr>
+      </w:pPr>
+      <w:r>
+        <w:rPr>
+          <w:lang w:val="en-US"/>
+        </w:rPr>
+        <w:t>(Explain producer-consumer?)</w:t>
+      </w:r>
     </w:p>
     <w:p>
       <w:pPr>
@@ -1485,7 +1418,7 @@
   <w:abstractNum w:abstractNumId="1">
     <w:nsid w:val="1B665318"/>
     <w:multiLevelType w:val="hybridMultilevel"/>
-    <w:tmpl w:val="EADA4242"/>
+    <w:tmpl w:val="DD62B4B0"/>
     <w:lvl w:ilvl="0" w:tplc="08130001">
       <w:start w:val="1"/>
       <w:numFmt w:val="bullet"/>

</xml_diff>